<commit_message>
added Expected and Variance for uniform distribution
</commit_message>
<xml_diff>
--- a/JoeDeLizzaFormulaSheet.docx
+++ b/JoeDeLizzaFormulaSheet.docx
@@ -3506,6 +3506,9 @@
     <w:p>
       <w:pPr>
         <w:jc w:val="center"/>
+        <w:rPr>
+          <w:rFonts w:eastAsiaTheme="minorEastAsia"/>
+        </w:rPr>
       </w:pPr>
       <m:oMathPara>
         <m:oMath>
@@ -3529,19 +3532,7 @@
                 <w:rPr>
                   <w:rFonts w:ascii="Cambria Math" w:hAnsi="Cambria Math"/>
                 </w:rPr>
-                <m:t>a</m:t>
-              </m:r>
-              <m:r>
-                <w:rPr>
-                  <w:rFonts w:ascii="Cambria Math" w:hAnsi="Cambria Math"/>
-                </w:rPr>
-                <m:t>≤Y≤</m:t>
-              </m:r>
-              <m:r>
-                <w:rPr>
-                  <w:rFonts w:ascii="Cambria Math" w:hAnsi="Cambria Math"/>
-                </w:rPr>
-                <m:t>b</m:t>
+                <m:t>a≤Y≤b</m:t>
               </m:r>
             </m:e>
           </m:d>
@@ -3608,6 +3599,283 @@
           </m:nary>
         </m:oMath>
       </m:oMathPara>
+    </w:p>
+    <w:p>
+      <w:pPr>
+        <w:jc w:val="center"/>
+        <w:rPr>
+          <w:rFonts w:eastAsiaTheme="minorEastAsia"/>
+        </w:rPr>
+      </w:pPr>
+      <m:oMathPara>
+        <m:oMath>
+          <m:r>
+            <w:rPr>
+              <w:rFonts w:ascii="Cambria Math" w:hAnsi="Cambria Math"/>
+            </w:rPr>
+            <m:t>E</m:t>
+          </m:r>
+          <m:d>
+            <m:dPr>
+              <m:ctrlPr>
+                <w:rPr>
+                  <w:rFonts w:ascii="Cambria Math" w:hAnsi="Cambria Math"/>
+                  <w:i/>
+                </w:rPr>
+              </m:ctrlPr>
+            </m:dPr>
+            <m:e>
+              <m:r>
+                <w:rPr>
+                  <w:rFonts w:ascii="Cambria Math" w:hAnsi="Cambria Math"/>
+                </w:rPr>
+                <m:t>Y</m:t>
+              </m:r>
+            </m:e>
+          </m:d>
+          <m:r>
+            <w:rPr>
+              <w:rFonts w:ascii="Cambria Math" w:hAnsi="Cambria Math"/>
+            </w:rPr>
+            <m:t xml:space="preserve">= </m:t>
+          </m:r>
+          <m:f>
+            <m:fPr>
+              <m:ctrlPr>
+                <w:rPr>
+                  <w:rFonts w:ascii="Cambria Math" w:hAnsi="Cambria Math"/>
+                  <w:i/>
+                </w:rPr>
+              </m:ctrlPr>
+            </m:fPr>
+            <m:num>
+              <m:sSub>
+                <m:sSubPr>
+                  <m:ctrlPr>
+                    <w:rPr>
+                      <w:rFonts w:ascii="Cambria Math" w:hAnsi="Cambria Math"/>
+                      <w:i/>
+                    </w:rPr>
+                  </m:ctrlPr>
+                </m:sSubPr>
+                <m:e>
+                  <m:r>
+                    <w:rPr>
+                      <w:rFonts w:ascii="Cambria Math" w:hAnsi="Cambria Math"/>
+                    </w:rPr>
+                    <m:t>θ</m:t>
+                  </m:r>
+                </m:e>
+                <m:sub>
+                  <m:r>
+                    <w:rPr>
+                      <w:rFonts w:ascii="Cambria Math" w:hAnsi="Cambria Math"/>
+                    </w:rPr>
+                    <m:t>2</m:t>
+                  </m:r>
+                </m:sub>
+              </m:sSub>
+              <m:r>
+                <w:rPr>
+                  <w:rFonts w:ascii="Cambria Math" w:hAnsi="Cambria Math"/>
+                </w:rPr>
+                <m:t>-</m:t>
+              </m:r>
+              <m:sSub>
+                <m:sSubPr>
+                  <m:ctrlPr>
+                    <w:rPr>
+                      <w:rFonts w:ascii="Cambria Math" w:hAnsi="Cambria Math"/>
+                      <w:i/>
+                    </w:rPr>
+                  </m:ctrlPr>
+                </m:sSubPr>
+                <m:e>
+                  <m:r>
+                    <w:rPr>
+                      <w:rFonts w:ascii="Cambria Math" w:hAnsi="Cambria Math"/>
+                    </w:rPr>
+                    <m:t>θ</m:t>
+                  </m:r>
+                </m:e>
+                <m:sub>
+                  <m:r>
+                    <w:rPr>
+                      <w:rFonts w:ascii="Cambria Math" w:hAnsi="Cambria Math"/>
+                    </w:rPr>
+                    <m:t>1</m:t>
+                  </m:r>
+                </m:sub>
+              </m:sSub>
+            </m:num>
+            <m:den>
+              <m:r>
+                <w:rPr>
+                  <w:rFonts w:ascii="Cambria Math" w:hAnsi="Cambria Math"/>
+                </w:rPr>
+                <m:t>2</m:t>
+              </m:r>
+            </m:den>
+          </m:f>
+        </m:oMath>
+      </m:oMathPara>
+    </w:p>
+    <w:p>
+      <w:pPr>
+        <w:jc w:val="center"/>
+        <w:rPr>
+          <w:rFonts w:eastAsiaTheme="minorEastAsia"/>
+        </w:rPr>
+      </w:pPr>
+      <m:oMathPara>
+        <m:oMath>
+          <m:r>
+            <w:rPr>
+              <w:rFonts w:ascii="Cambria Math" w:eastAsiaTheme="minorEastAsia" w:hAnsi="Cambria Math"/>
+            </w:rPr>
+            <m:t>V</m:t>
+          </m:r>
+          <m:d>
+            <m:dPr>
+              <m:ctrlPr>
+                <w:rPr>
+                  <w:rFonts w:ascii="Cambria Math" w:eastAsiaTheme="minorEastAsia" w:hAnsi="Cambria Math"/>
+                  <w:i/>
+                </w:rPr>
+              </m:ctrlPr>
+            </m:dPr>
+            <m:e>
+              <m:r>
+                <w:rPr>
+                  <w:rFonts w:ascii="Cambria Math" w:eastAsiaTheme="minorEastAsia" w:hAnsi="Cambria Math"/>
+                </w:rPr>
+                <m:t>Y</m:t>
+              </m:r>
+            </m:e>
+          </m:d>
+          <m:r>
+            <w:rPr>
+              <w:rFonts w:ascii="Cambria Math" w:eastAsiaTheme="minorEastAsia" w:hAnsi="Cambria Math"/>
+            </w:rPr>
+            <m:t>=</m:t>
+          </m:r>
+          <m:f>
+            <m:fPr>
+              <m:ctrlPr>
+                <w:rPr>
+                  <w:rFonts w:ascii="Cambria Math" w:eastAsiaTheme="minorEastAsia" w:hAnsi="Cambria Math"/>
+                  <w:i/>
+                </w:rPr>
+              </m:ctrlPr>
+            </m:fPr>
+            <m:num>
+              <m:sSup>
+                <m:sSupPr>
+                  <m:ctrlPr>
+                    <w:rPr>
+                      <w:rFonts w:ascii="Cambria Math" w:eastAsiaTheme="minorEastAsia" w:hAnsi="Cambria Math"/>
+                      <w:i/>
+                    </w:rPr>
+                  </m:ctrlPr>
+                </m:sSupPr>
+                <m:e>
+                  <m:r>
+                    <w:rPr>
+                      <w:rFonts w:ascii="Cambria Math" w:eastAsiaTheme="minorEastAsia" w:hAnsi="Cambria Math"/>
+                    </w:rPr>
+                    <m:t>(</m:t>
+                  </m:r>
+                  <m:sSub>
+                    <m:sSubPr>
+                      <m:ctrlPr>
+                        <w:rPr>
+                          <w:rFonts w:ascii="Cambria Math" w:eastAsiaTheme="minorEastAsia" w:hAnsi="Cambria Math"/>
+                          <w:i/>
+                        </w:rPr>
+                      </m:ctrlPr>
+                    </m:sSubPr>
+                    <m:e>
+                      <m:r>
+                        <w:rPr>
+                          <w:rFonts w:ascii="Cambria Math" w:eastAsiaTheme="minorEastAsia" w:hAnsi="Cambria Math"/>
+                        </w:rPr>
+                        <m:t>θ</m:t>
+                      </m:r>
+                    </m:e>
+                    <m:sub>
+                      <m:r>
+                        <w:rPr>
+                          <w:rFonts w:ascii="Cambria Math" w:eastAsiaTheme="minorEastAsia" w:hAnsi="Cambria Math"/>
+                        </w:rPr>
+                        <m:t>2</m:t>
+                      </m:r>
+                    </m:sub>
+                  </m:sSub>
+                  <m:r>
+                    <w:rPr>
+                      <w:rFonts w:ascii="Cambria Math" w:eastAsiaTheme="minorEastAsia" w:hAnsi="Cambria Math"/>
+                    </w:rPr>
+                    <m:t>-</m:t>
+                  </m:r>
+                  <m:sSub>
+                    <m:sSubPr>
+                      <m:ctrlPr>
+                        <w:rPr>
+                          <w:rFonts w:ascii="Cambria Math" w:eastAsiaTheme="minorEastAsia" w:hAnsi="Cambria Math"/>
+                          <w:i/>
+                        </w:rPr>
+                      </m:ctrlPr>
+                    </m:sSubPr>
+                    <m:e>
+                      <m:r>
+                        <w:rPr>
+                          <w:rFonts w:ascii="Cambria Math" w:eastAsiaTheme="minorEastAsia" w:hAnsi="Cambria Math"/>
+                        </w:rPr>
+                        <m:t>θ</m:t>
+                      </m:r>
+                    </m:e>
+                    <m:sub>
+                      <m:r>
+                        <w:rPr>
+                          <w:rFonts w:ascii="Cambria Math" w:eastAsiaTheme="minorEastAsia" w:hAnsi="Cambria Math"/>
+                        </w:rPr>
+                        <m:t>1</m:t>
+                      </m:r>
+                    </m:sub>
+                  </m:sSub>
+                  <m:r>
+                    <w:rPr>
+                      <w:rFonts w:ascii="Cambria Math" w:eastAsiaTheme="minorEastAsia" w:hAnsi="Cambria Math"/>
+                    </w:rPr>
+                    <m:t>)</m:t>
+                  </m:r>
+                </m:e>
+                <m:sup>
+                  <m:r>
+                    <w:rPr>
+                      <w:rFonts w:ascii="Cambria Math" w:eastAsiaTheme="minorEastAsia" w:hAnsi="Cambria Math"/>
+                    </w:rPr>
+                    <m:t>2</m:t>
+                  </m:r>
+                </m:sup>
+              </m:sSup>
+            </m:num>
+            <m:den>
+              <m:r>
+                <w:rPr>
+                  <w:rFonts w:ascii="Cambria Math" w:eastAsiaTheme="minorEastAsia" w:hAnsi="Cambria Math"/>
+                </w:rPr>
+                <m:t>12</m:t>
+              </m:r>
+            </m:den>
+          </m:f>
+        </m:oMath>
+      </m:oMathPara>
+    </w:p>
+    <w:p>
+      <w:pPr>
+        <w:jc w:val="center"/>
+      </w:pPr>
     </w:p>
     <w:sectPr>
       <w:pgSz w:w="12240" w:h="15840"/>

</xml_diff>